<commit_message>
Ajoue de ficher pdf
</commit_message>
<xml_diff>
--- a/Cour-PHP-Exper-Resume.docx
+++ b/Cour-PHP-Exper-Resume.docx
@@ -4,6 +4,7 @@
   <w:body>
     <w:p>
       <w:pPr>
+        <w:pStyle w:val="Titre"/>
         <w:rPr>
           <w:rFonts w:ascii="OpenDyslexic" w:hAnsi="OpenDyslexic"/>
         </w:rPr>
@@ -23,14 +24,78 @@
     </w:p>
     <w:p>
       <w:pPr>
-        <w:numPr>
-          <w:ilvl w:val="0"/>
-          <w:numId w:val="1"/>
-        </w:numPr>
-        <w:rPr>
-          <w:rFonts w:ascii="OpenDyslexic" w:hAnsi="OpenDyslexic"/>
-        </w:rPr>
-      </w:pPr>
+        <w:rPr>
+          <w:rFonts w:ascii="OpenDyslexic" w:hAnsi="OpenDyslexic"/>
+        </w:rPr>
+      </w:pPr>
+    </w:p>
+    <w:p>
+      <w:pPr>
+        <w:pStyle w:val="Titre"/>
+        <w:rPr>
+          <w:rFonts w:ascii="OpenDyslexic" w:hAnsi="OpenDyslexic"/>
+          <w:sz w:val="48"/>
+          <w:szCs w:val="48"/>
+        </w:rPr>
+      </w:pPr>
+      <w:r>
+        <w:rPr>
+          <w:rFonts w:ascii="OpenDyslexic" w:hAnsi="OpenDyslexic"/>
+          <w:sz w:val="48"/>
+          <w:szCs w:val="48"/>
+        </w:rPr>
+        <w:t xml:space="preserve">LES </w:t>
+      </w:r>
+      <w:r>
+        <w:rPr>
+          <w:rFonts w:ascii="OpenDyslexic" w:hAnsi="OpenDyslexic"/>
+          <w:sz w:val="48"/>
+          <w:szCs w:val="48"/>
+        </w:rPr>
+        <w:t>Sommaire</w:t>
+      </w:r>
+      <w:r>
+        <w:rPr>
+          <w:rFonts w:ascii="OpenDyslexic" w:hAnsi="OpenDyslexic"/>
+          <w:sz w:val="48"/>
+          <w:szCs w:val="48"/>
+        </w:rPr>
+        <w:t xml:space="preserve"> De 01 </w:t>
+      </w:r>
+      <w:proofErr w:type="spellStart"/>
+      <w:proofErr w:type="gramStart"/>
+      <w:r>
+        <w:rPr>
+          <w:rFonts w:ascii="OpenDyslexic" w:hAnsi="OpenDyslexic"/>
+          <w:sz w:val="48"/>
+          <w:szCs w:val="48"/>
+        </w:rPr>
+        <w:t>a</w:t>
+      </w:r>
+      <w:proofErr w:type="spellEnd"/>
+      <w:proofErr w:type="gramEnd"/>
+      <w:r>
+        <w:rPr>
+          <w:rFonts w:ascii="OpenDyslexic" w:hAnsi="OpenDyslexic"/>
+          <w:sz w:val="48"/>
+          <w:szCs w:val="48"/>
+        </w:rPr>
+        <w:t xml:space="preserve"> 05</w:t>
+      </w:r>
+    </w:p>
+    <w:p>
+      <w:pPr>
+        <w:pStyle w:val="Titre1"/>
+        <w:rPr>
+          <w:rFonts w:ascii="OpenDyslexic" w:hAnsi="OpenDyslexic"/>
+        </w:rPr>
+      </w:pPr>
+      <w:r>
+        <w:rPr>
+          <w:rFonts w:ascii="OpenDyslexic" w:hAnsi="OpenDyslexic"/>
+        </w:rPr>
+        <w:t>01</w:t>
+      </w:r>
       <w:r>
         <w:rPr>
           <w:rFonts w:ascii="OpenDyslexic" w:hAnsi="OpenDyslexic"/>
@@ -222,21 +287,22 @@
     </w:p>
     <w:p>
       <w:pPr>
-        <w:rPr>
-          <w:rFonts w:ascii="OpenDyslexic" w:hAnsi="OpenDyslexic"/>
-        </w:rPr>
-      </w:pPr>
-    </w:p>
-    <w:p>
-      <w:pPr>
-        <w:numPr>
-          <w:ilvl w:val="0"/>
-          <w:numId w:val="1"/>
-        </w:numPr>
-        <w:rPr>
-          <w:rFonts w:ascii="OpenDyslexic" w:hAnsi="OpenDyslexic"/>
-        </w:rPr>
-      </w:pPr>
+        <w:pStyle w:val="Titre1"/>
+      </w:pPr>
+    </w:p>
+    <w:p>
+      <w:pPr>
+        <w:pStyle w:val="Titre1"/>
+        <w:rPr>
+          <w:rFonts w:ascii="OpenDyslexic" w:hAnsi="OpenDyslexic"/>
+        </w:rPr>
+      </w:pPr>
+      <w:r>
+        <w:rPr>
+          <w:rFonts w:ascii="OpenDyslexic" w:hAnsi="OpenDyslexic"/>
+        </w:rPr>
+        <w:t>02</w:t>
+      </w:r>
       <w:r>
         <w:rPr>
           <w:rFonts w:ascii="OpenDyslexic" w:hAnsi="OpenDyslexic"/>
@@ -402,6 +468,7 @@
         <w:rPr>
           <w:rFonts w:ascii="OpenDyslexic" w:hAnsi="OpenDyslexic"/>
         </w:rPr>
+        <w:lastRenderedPageBreak/>
         <w:t xml:space="preserve">Cas d’une requête avec </w:t>
       </w:r>
       <w:proofErr w:type="gramStart"/>
@@ -521,20 +588,22 @@
         <w:rPr>
           <w:rFonts w:ascii="OpenDyslexic" w:hAnsi="OpenDyslexic"/>
         </w:rPr>
-        <w:lastRenderedPageBreak/>
         <w:t>Suite cour PHP expert résumé</w:t>
       </w:r>
     </w:p>
     <w:p>
       <w:pPr>
-        <w:numPr>
-          <w:ilvl w:val="0"/>
-          <w:numId w:val="1"/>
-        </w:numPr>
-        <w:rPr>
-          <w:rFonts w:ascii="OpenDyslexic" w:hAnsi="OpenDyslexic"/>
-        </w:rPr>
-      </w:pPr>
+        <w:pStyle w:val="Titre1"/>
+        <w:rPr>
+          <w:rFonts w:ascii="OpenDyslexic" w:hAnsi="OpenDyslexic"/>
+        </w:rPr>
+      </w:pPr>
+      <w:r>
+        <w:rPr>
+          <w:rFonts w:ascii="OpenDyslexic" w:hAnsi="OpenDyslexic"/>
+        </w:rPr>
+        <w:t>03</w:t>
+      </w:r>
       <w:r>
         <w:rPr>
           <w:rFonts w:ascii="OpenDyslexic" w:hAnsi="OpenDyslexic"/>
@@ -710,14 +779,17 @@
     </w:p>
     <w:p>
       <w:pPr>
-        <w:numPr>
-          <w:ilvl w:val="0"/>
-          <w:numId w:val="1"/>
-        </w:numPr>
-        <w:rPr>
-          <w:rFonts w:ascii="OpenDyslexic" w:hAnsi="OpenDyslexic"/>
-        </w:rPr>
-      </w:pPr>
+        <w:pStyle w:val="Titre1"/>
+        <w:rPr>
+          <w:rFonts w:ascii="OpenDyslexic" w:hAnsi="OpenDyslexic"/>
+        </w:rPr>
+      </w:pPr>
+      <w:r>
+        <w:rPr>
+          <w:rFonts w:ascii="OpenDyslexic" w:hAnsi="OpenDyslexic"/>
+        </w:rPr>
+        <w:t>04</w:t>
+      </w:r>
       <w:r>
         <w:rPr>
           <w:rFonts w:ascii="OpenDyslexic" w:hAnsi="OpenDyslexic"/>
@@ -828,14 +900,18 @@
     </w:p>
     <w:p>
       <w:pPr>
-        <w:numPr>
-          <w:ilvl w:val="0"/>
-          <w:numId w:val="1"/>
-        </w:numPr>
-        <w:rPr>
-          <w:rFonts w:ascii="OpenDyslexic" w:hAnsi="OpenDyslexic"/>
-        </w:rPr>
-      </w:pPr>
+        <w:pStyle w:val="Titre1"/>
+        <w:rPr>
+          <w:rFonts w:ascii="OpenDyslexic" w:hAnsi="OpenDyslexic"/>
+        </w:rPr>
+      </w:pPr>
+      <w:r>
+        <w:rPr>
+          <w:rFonts w:ascii="OpenDyslexic" w:hAnsi="OpenDyslexic"/>
+        </w:rPr>
+        <w:lastRenderedPageBreak/>
+        <w:t>05</w:t>
+      </w:r>
       <w:r>
         <w:rPr>
           <w:rFonts w:ascii="OpenDyslexic" w:hAnsi="OpenDyslexic"/>
@@ -974,33 +1050,6 @@
     </w:p>
     <w:p>
       <w:pPr>
-        <w:rPr>
-          <w:rFonts w:ascii="OpenDyslexic" w:hAnsi="OpenDyslexic"/>
-        </w:rPr>
-      </w:pPr>
-      <w:r>
-        <w:rPr>
-          <w:rFonts w:ascii="OpenDyslexic" w:hAnsi="OpenDyslexic"/>
-        </w:rPr>
-        <w:t xml:space="preserve">Voire suite  </w:t>
-      </w:r>
-    </w:p>
-    <w:p>
-      <w:pPr>
-        <w:rPr>
-          <w:rFonts w:ascii="OpenDyslexic" w:hAnsi="OpenDyslexic"/>
-        </w:rPr>
-      </w:pPr>
-      <w:r>
-        <w:rPr>
-          <w:rFonts w:ascii="OpenDyslexic" w:hAnsi="OpenDyslexic"/>
-        </w:rPr>
-        <w:lastRenderedPageBreak/>
-        <w:t>Suite cour PHP expert résumé</w:t>
-      </w:r>
-    </w:p>
-    <w:p>
-      <w:pPr>
         <w:numPr>
           <w:ilvl w:val="0"/>
           <w:numId w:val="13"/>
@@ -1187,122 +1236,108 @@
           <w:rFonts w:ascii="OpenDyslexic" w:hAnsi="OpenDyslexic"/>
         </w:rPr>
       </w:pPr>
-      <w:r>
-        <w:rPr>
-          <w:rFonts w:ascii="OpenDyslexic" w:hAnsi="OpenDyslexic"/>
-        </w:rPr>
-        <w:t>Fin sommaire</w:t>
-      </w:r>
-    </w:p>
-    <w:p>
-      <w:pPr>
-        <w:rPr>
-          <w:rFonts w:ascii="OpenDyslexic" w:hAnsi="OpenDyslexic"/>
-        </w:rPr>
-      </w:pPr>
-    </w:p>
-    <w:p>
-      <w:pPr>
-        <w:rPr>
-          <w:rFonts w:ascii="OpenDyslexic" w:hAnsi="OpenDyslexic"/>
-        </w:rPr>
-      </w:pPr>
-    </w:p>
-    <w:p>
-      <w:pPr>
-        <w:rPr>
-          <w:rFonts w:ascii="OpenDyslexic" w:hAnsi="OpenDyslexic"/>
-        </w:rPr>
-      </w:pPr>
-    </w:p>
-    <w:p>
-      <w:pPr>
-        <w:rPr>
-          <w:rFonts w:ascii="OpenDyslexic" w:hAnsi="OpenDyslexic"/>
-        </w:rPr>
-      </w:pPr>
-    </w:p>
-    <w:p>
-      <w:pPr>
-        <w:rPr>
-          <w:rFonts w:ascii="OpenDyslexic" w:hAnsi="OpenDyslexic"/>
-        </w:rPr>
-      </w:pPr>
-    </w:p>
-    <w:p>
-      <w:pPr>
-        <w:rPr>
-          <w:rFonts w:ascii="OpenDyslexic" w:hAnsi="OpenDyslexic"/>
-        </w:rPr>
-      </w:pPr>
-    </w:p>
-    <w:p>
-      <w:pPr>
-        <w:rPr>
-          <w:rFonts w:ascii="OpenDyslexic" w:hAnsi="OpenDyslexic"/>
-        </w:rPr>
-      </w:pPr>
-    </w:p>
-    <w:p>
-      <w:pPr>
-        <w:rPr>
-          <w:rFonts w:ascii="OpenDyslexic" w:hAnsi="OpenDyslexic"/>
-        </w:rPr>
-      </w:pPr>
-    </w:p>
-    <w:p>
-      <w:pPr>
-        <w:rPr>
-          <w:rFonts w:ascii="OpenDyslexic" w:hAnsi="OpenDyslexic"/>
-        </w:rPr>
-      </w:pPr>
-    </w:p>
-    <w:p>
-      <w:pPr>
-        <w:rPr>
-          <w:rFonts w:ascii="OpenDyslexic" w:hAnsi="OpenDyslexic"/>
-        </w:rPr>
-      </w:pPr>
-    </w:p>
-    <w:p>
-      <w:pPr>
-        <w:rPr>
-          <w:rFonts w:ascii="OpenDyslexic" w:hAnsi="OpenDyslexic"/>
-        </w:rPr>
-      </w:pPr>
-    </w:p>
-    <w:p>
-      <w:pPr>
-        <w:rPr>
-          <w:rFonts w:ascii="OpenDyslexic" w:hAnsi="OpenDyslexic"/>
-        </w:rPr>
-      </w:pPr>
-    </w:p>
-    <w:p>
-      <w:pPr>
-        <w:rPr>
-          <w:rFonts w:ascii="OpenDyslexic" w:hAnsi="OpenDyslexic"/>
-        </w:rPr>
-      </w:pPr>
-    </w:p>
-    <w:p>
-      <w:pPr>
-        <w:rPr>
-          <w:rFonts w:ascii="OpenDyslexic" w:hAnsi="OpenDyslexic"/>
-        </w:rPr>
-      </w:pPr>
-    </w:p>
-    <w:p>
-      <w:pPr>
-        <w:rPr>
-          <w:rFonts w:ascii="OpenDyslexic" w:hAnsi="OpenDyslexic"/>
-        </w:rPr>
-      </w:pPr>
-      <w:r>
-        <w:rPr>
-          <w:rFonts w:ascii="OpenDyslexic" w:hAnsi="OpenDyslexic"/>
-        </w:rPr>
-        <w:lastRenderedPageBreak/>
+    </w:p>
+    <w:p>
+      <w:pPr>
+        <w:rPr>
+          <w:rFonts w:ascii="OpenDyslexic" w:hAnsi="OpenDyslexic"/>
+        </w:rPr>
+      </w:pPr>
+    </w:p>
+    <w:p>
+      <w:pPr>
+        <w:rPr>
+          <w:rFonts w:ascii="OpenDyslexic" w:hAnsi="OpenDyslexic"/>
+        </w:rPr>
+      </w:pPr>
+    </w:p>
+    <w:p>
+      <w:pPr>
+        <w:rPr>
+          <w:rFonts w:ascii="OpenDyslexic" w:hAnsi="OpenDyslexic"/>
+        </w:rPr>
+      </w:pPr>
+    </w:p>
+    <w:p>
+      <w:pPr>
+        <w:rPr>
+          <w:rFonts w:ascii="OpenDyslexic" w:hAnsi="OpenDyslexic"/>
+        </w:rPr>
+      </w:pPr>
+    </w:p>
+    <w:p>
+      <w:pPr>
+        <w:rPr>
+          <w:rFonts w:ascii="OpenDyslexic" w:hAnsi="OpenDyslexic"/>
+        </w:rPr>
+      </w:pPr>
+    </w:p>
+    <w:p>
+      <w:pPr>
+        <w:rPr>
+          <w:rFonts w:ascii="OpenDyslexic" w:hAnsi="OpenDyslexic"/>
+        </w:rPr>
+      </w:pPr>
+    </w:p>
+    <w:p>
+      <w:pPr>
+        <w:rPr>
+          <w:rFonts w:ascii="OpenDyslexic" w:hAnsi="OpenDyslexic"/>
+        </w:rPr>
+      </w:pPr>
+    </w:p>
+    <w:p>
+      <w:pPr>
+        <w:rPr>
+          <w:rFonts w:ascii="OpenDyslexic" w:hAnsi="OpenDyslexic"/>
+        </w:rPr>
+      </w:pPr>
+    </w:p>
+    <w:p>
+      <w:pPr>
+        <w:rPr>
+          <w:rFonts w:ascii="OpenDyslexic" w:hAnsi="OpenDyslexic"/>
+        </w:rPr>
+      </w:pPr>
+    </w:p>
+    <w:p>
+      <w:pPr>
+        <w:rPr>
+          <w:rFonts w:ascii="OpenDyslexic" w:hAnsi="OpenDyslexic"/>
+        </w:rPr>
+      </w:pPr>
+    </w:p>
+    <w:p>
+      <w:pPr>
+        <w:rPr>
+          <w:rFonts w:ascii="OpenDyslexic" w:hAnsi="OpenDyslexic"/>
+        </w:rPr>
+      </w:pPr>
+    </w:p>
+    <w:p>
+      <w:pPr>
+        <w:rPr>
+          <w:rFonts w:ascii="OpenDyslexic" w:hAnsi="OpenDyslexic"/>
+        </w:rPr>
+      </w:pPr>
+    </w:p>
+    <w:p>
+      <w:pPr>
+        <w:rPr>
+          <w:rFonts w:ascii="OpenDyslexic" w:hAnsi="OpenDyslexic"/>
+        </w:rPr>
+      </w:pPr>
+    </w:p>
+    <w:p>
+      <w:pPr>
+        <w:rPr>
+          <w:rFonts w:ascii="OpenDyslexic" w:hAnsi="OpenDyslexic"/>
+        </w:rPr>
+      </w:pPr>
+      <w:r>
+        <w:rPr>
+          <w:rFonts w:ascii="OpenDyslexic" w:hAnsi="OpenDyslexic"/>
+        </w:rPr>
         <w:t>Cour 01 cour PHP expert</w:t>
       </w:r>
     </w:p>
@@ -1869,6 +1904,7 @@
         <w:rPr>
           <w:rFonts w:ascii="OpenDyslexic" w:hAnsi="OpenDyslexic"/>
         </w:rPr>
+        <w:lastRenderedPageBreak/>
         <w:t xml:space="preserve">Il </w:t>
       </w:r>
       <w:proofErr w:type="spellStart"/>
@@ -2112,7 +2148,6 @@
         <w:rPr>
           <w:rFonts w:ascii="OpenDyslexic" w:hAnsi="OpenDyslexic"/>
         </w:rPr>
-        <w:lastRenderedPageBreak/>
         <w:t>Requête pour lister les basses de donner</w:t>
       </w:r>
     </w:p>
@@ -3296,16 +3331,7 @@
           <w:i/>
           <w:iCs/>
         </w:rPr>
-        <w:t xml:space="preserve">case </w:t>
-      </w:r>
-      <w:r>
-        <w:rPr>
-          <w:rFonts w:ascii="OpenDyslexic" w:hAnsi="OpenDyslexic"/>
-          <w:i/>
-          <w:iCs/>
-        </w:rPr>
-        <w:lastRenderedPageBreak/>
-        <w:t>insensitive</w:t>
+        <w:t>case insensitive</w:t>
       </w:r>
       <w:r>
         <w:rPr>
@@ -4173,6 +4199,7 @@
         <w:rPr>
           <w:rFonts w:cstheme="minorHAnsi"/>
         </w:rPr>
+        <w:lastRenderedPageBreak/>
         <w:t xml:space="preserve">-- Contenue </w:t>
       </w:r>
       <w:r>
@@ -4443,7 +4470,6 @@
       </w:pPr>
       <w:proofErr w:type="gramStart"/>
       <w:r>
-        <w:lastRenderedPageBreak/>
         <w:t>lister</w:t>
       </w:r>
       <w:proofErr w:type="gramEnd"/>
@@ -4911,6 +4937,7 @@
         <w:rPr>
           <w:rFonts w:ascii="OpenDyslexic" w:hAnsi="OpenDyslexic"/>
         </w:rPr>
+        <w:lastRenderedPageBreak/>
         <w:t xml:space="preserve">Si nous cherchons les livres dont l’auteur est Marie, il nous faudrait effectuer deux </w:t>
       </w:r>
       <w:proofErr w:type="gramStart"/>
@@ -5654,6 +5681,7 @@
         <w:rPr>
           <w:rFonts w:ascii="OpenDyslexic" w:hAnsi="OpenDyslexic"/>
         </w:rPr>
+        <w:lastRenderedPageBreak/>
         <w:t xml:space="preserve">Même si les noms des colonnes ne sont pas identiques, </w:t>
       </w:r>
       <w:r>
@@ -6422,6 +6450,7 @@
         <w:rPr>
           <w:rFonts w:ascii="OpenDyslexic" w:hAnsi="OpenDyslexic" w:cs="Calibri"/>
         </w:rPr>
+        <w:lastRenderedPageBreak/>
         <w:t xml:space="preserve">Nous constatons que ce résultat est bien constitué par la </w:t>
       </w:r>
       <w:proofErr w:type="gramStart"/>
@@ -7959,6 +7988,7 @@
         <w:rPr>
           <w:rFonts w:ascii="OpenDyslexic" w:hAnsi="OpenDyslexic" w:cs="Calibri"/>
         </w:rPr>
+        <w:lastRenderedPageBreak/>
         <w:t>les</w:t>
       </w:r>
       <w:proofErr w:type="gramEnd"/>
@@ -8091,7 +8121,6 @@
           <w:sz w:val="20"/>
           <w:szCs w:val="20"/>
         </w:rPr>
-        <w:lastRenderedPageBreak/>
         <mc:AlternateContent>
           <mc:Choice Requires="wps">
             <w:drawing>
@@ -8756,6 +8785,7 @@
           <w:rFonts w:cstheme="minorHAnsi"/>
           <w:highlight w:val="lightGray"/>
         </w:rPr>
+        <w:lastRenderedPageBreak/>
         <w:t>mysql</w:t>
       </w:r>
       <w:proofErr w:type="gramEnd"/>
@@ -9756,7 +9786,6 @@
         <w:rPr>
           <w:rFonts w:ascii="OpenDyslexic" w:hAnsi="OpenDyslexic" w:cstheme="minorHAnsi"/>
         </w:rPr>
-        <w:lastRenderedPageBreak/>
         <w:t xml:space="preserve">Le résultat serait identique pour la requête RIGHT JOIN qui intervertirait </w:t>
       </w:r>
     </w:p>
@@ -10932,6 +10961,7 @@
           <w:rFonts w:cstheme="minorHAnsi"/>
           <w:lang w:val="en-US"/>
         </w:rPr>
+        <w:lastRenderedPageBreak/>
         <w:t>`nom` varchar (20) NOT NULL,</w:t>
       </w:r>
     </w:p>
@@ -13103,6 +13133,7 @@
         <w:rPr>
           <w:rFonts w:ascii="OpenDyslexic" w:hAnsi="OpenDyslexic"/>
         </w:rPr>
+        <w:lastRenderedPageBreak/>
         <w:t xml:space="preserve">Pour récupérer les livres et les thèmes correspondants, nous procédons à une requête contenant une jointure </w:t>
       </w:r>
       <w:proofErr w:type="gramStart"/>
@@ -13785,7 +13816,6 @@
         <w:rPr>
           <w:rFonts w:ascii="OpenDyslexic" w:hAnsi="OpenDyslexic" w:cstheme="minorHAnsi"/>
         </w:rPr>
-        <w:lastRenderedPageBreak/>
         <w:t xml:space="preserve">Si nous souhaitons obtenir pour chaque auteur les thèmes abordés dans </w:t>
       </w:r>
     </w:p>
@@ -14301,6 +14331,7 @@
           <w:rFonts w:cstheme="minorHAnsi"/>
           <w:lang w:val="en-US"/>
         </w:rPr>
+        <w:lastRenderedPageBreak/>
         <w:t xml:space="preserve">| </w:t>
       </w:r>
       <w:proofErr w:type="gramStart"/>
@@ -14486,21 +14517,7 @@
           <w:rFonts w:ascii="OpenDyslexic" w:hAnsi="OpenDyslexic"/>
           <w:color w:val="4472C4" w:themeColor="accent1"/>
         </w:rPr>
-        <w:t xml:space="preserve">Nous utilisons ici les </w:t>
-      </w:r>
-      <w:r>
-        <w:rPr>
-          <w:rFonts w:ascii="OpenDyslexic" w:hAnsi="OpenDyslexic"/>
-          <w:color w:val="4472C4" w:themeColor="accent1"/>
-        </w:rPr>
-        <w:t>quotes</w:t>
-      </w:r>
-      <w:r>
-        <w:rPr>
-          <w:rFonts w:ascii="OpenDyslexic" w:hAnsi="OpenDyslexic"/>
-          <w:color w:val="4472C4" w:themeColor="accent1"/>
-        </w:rPr>
-        <w:t xml:space="preserve"> car ces alias contiennent des espaces</w:t>
+        <w:t>Nous utilisons ici les quotes car ces alias contiennent des espaces</w:t>
       </w:r>
       <w:r>
         <w:rPr>
@@ -14531,7 +14548,6 @@
           <w:rFonts w:ascii="OpenDyslexic" w:hAnsi="OpenDyslexic" w:cstheme="minorHAnsi"/>
           <w:lang w:val="en-US"/>
         </w:rPr>
-        <w:lastRenderedPageBreak/>
         <w:t>mysql</w:t>
       </w:r>
       <w:proofErr w:type="spellEnd"/>
@@ -15002,6 +15018,7 @@
         <w:rPr>
           <w:rFonts w:ascii="OpenDyslexic" w:hAnsi="OpenDyslexic" w:cstheme="minorHAnsi"/>
         </w:rPr>
+        <w:lastRenderedPageBreak/>
         <w:t>colonnes</w:t>
       </w:r>
       <w:proofErr w:type="gramEnd"/>
@@ -18656,6 +18673,27 @@
     <w:name w:val="Normal"/>
     <w:qFormat/>
   </w:style>
+  <w:style w:type="paragraph" w:styleId="Titre1">
+    <w:name w:val="heading 1"/>
+    <w:basedOn w:val="Normal"/>
+    <w:next w:val="Normal"/>
+    <w:link w:val="Titre1Car"/>
+    <w:uiPriority w:val="9"/>
+    <w:qFormat/>
+    <w:rsid w:val="00D55221"/>
+    <w:pPr>
+      <w:keepNext/>
+      <w:keepLines/>
+      <w:spacing w:before="240" w:after="0"/>
+      <w:outlineLvl w:val="0"/>
+    </w:pPr>
+    <w:rPr>
+      <w:rFonts w:asciiTheme="majorHAnsi" w:eastAsiaTheme="majorEastAsia" w:hAnsiTheme="majorHAnsi" w:cstheme="majorBidi"/>
+      <w:color w:val="2F5496" w:themeColor="accent1" w:themeShade="BF"/>
+      <w:sz w:val="32"/>
+      <w:szCs w:val="32"/>
+    </w:rPr>
+  </w:style>
   <w:style w:type="character" w:default="1" w:styleId="Policepardfaut">
     <w:name w:val="Default Paragraph Font"/>
     <w:uiPriority w:val="1"/>
@@ -18775,6 +18813,53 @@
       <w:ind w:left="720"/>
       <w:contextualSpacing/>
     </w:pPr>
+  </w:style>
+  <w:style w:type="character" w:customStyle="1" w:styleId="Titre1Car">
+    <w:name w:val="Titre 1 Car"/>
+    <w:basedOn w:val="Policepardfaut"/>
+    <w:link w:val="Titre1"/>
+    <w:uiPriority w:val="9"/>
+    <w:rsid w:val="00D55221"/>
+    <w:rPr>
+      <w:rFonts w:asciiTheme="majorHAnsi" w:eastAsiaTheme="majorEastAsia" w:hAnsiTheme="majorHAnsi" w:cstheme="majorBidi"/>
+      <w:color w:val="2F5496" w:themeColor="accent1" w:themeShade="BF"/>
+      <w:sz w:val="32"/>
+      <w:szCs w:val="32"/>
+    </w:rPr>
+  </w:style>
+  <w:style w:type="paragraph" w:styleId="Titre">
+    <w:name w:val="Title"/>
+    <w:basedOn w:val="Normal"/>
+    <w:next w:val="Normal"/>
+    <w:link w:val="TitreCar"/>
+    <w:uiPriority w:val="10"/>
+    <w:qFormat/>
+    <w:rsid w:val="00146379"/>
+    <w:pPr>
+      <w:spacing w:after="0" w:line="240" w:lineRule="auto"/>
+      <w:contextualSpacing/>
+    </w:pPr>
+    <w:rPr>
+      <w:rFonts w:asciiTheme="majorHAnsi" w:eastAsiaTheme="majorEastAsia" w:hAnsiTheme="majorHAnsi" w:cstheme="majorBidi"/>
+      <w:spacing w:val="-10"/>
+      <w:kern w:val="28"/>
+      <w:sz w:val="56"/>
+      <w:szCs w:val="56"/>
+    </w:rPr>
+  </w:style>
+  <w:style w:type="character" w:customStyle="1" w:styleId="TitreCar">
+    <w:name w:val="Titre Car"/>
+    <w:basedOn w:val="Policepardfaut"/>
+    <w:link w:val="Titre"/>
+    <w:uiPriority w:val="10"/>
+    <w:rsid w:val="00146379"/>
+    <w:rPr>
+      <w:rFonts w:asciiTheme="majorHAnsi" w:eastAsiaTheme="majorEastAsia" w:hAnsiTheme="majorHAnsi" w:cstheme="majorBidi"/>
+      <w:spacing w:val="-10"/>
+      <w:kern w:val="28"/>
+      <w:sz w:val="56"/>
+      <w:szCs w:val="56"/>
+    </w:rPr>
   </w:style>
 </w:styles>
 </file>

</xml_diff>